<commit_message>
Fixed typo in template tag for NOH
</commit_message>
<xml_diff>
--- a/docassemble/MLHDivorceAndCustody/data/templates/noh_motion_default.docx
+++ b/docassemble/MLHDivorceAndCustody/data/templates/noh_motion_default.docx
@@ -1257,6 +1257,67 @@
           <w:szCs w:val="22"/>
           <w:highlight w:val="yellow"/>
         </w:rPr>
+        <w:t>{%</w:t>
+      </w:r>
+      <w:r>
+        <w:rPr>
+          <w:rFonts w:ascii="Times New Roman" w:hAnsi="Times New Roman" w:cs="Times New Roman"/>
+          <w:sz w:val="22"/>
+          <w:szCs w:val="22"/>
+          <w:highlight w:val="yellow"/>
+        </w:rPr>
+        <w:t xml:space="preserve"> if</w:t>
+      </w:r>
+      <w:r>
+        <w:rPr>
+          <w:rFonts w:ascii="Times New Roman" w:hAnsi="Times New Roman" w:cs="Times New Roman"/>
+          <w:sz w:val="22"/>
+          <w:szCs w:val="22"/>
+          <w:highlight w:val="yellow"/>
+        </w:rPr>
+        <w:t xml:space="preserve"> </w:t>
+      </w:r>
+      <w:r>
+        <w:rPr>
+          <w:rFonts w:ascii="Times New Roman" w:hAnsi="Times New Roman" w:cs="Times New Roman"/>
+          <w:sz w:val="22"/>
+          <w:szCs w:val="22"/>
+          <w:highlight w:val="yellow"/>
+        </w:rPr>
+        <w:t xml:space="preserve">there_are_marital_children </w:t>
+      </w:r>
+      <w:r>
+        <w:rPr>
+          <w:rFonts w:ascii="Times New Roman" w:hAnsi="Times New Roman" w:cs="Times New Roman"/>
+          <w:sz w:val="22"/>
+          <w:szCs w:val="22"/>
+          <w:highlight w:val="yellow"/>
+        </w:rPr>
+        <w:t>%}</w:t>
+      </w:r>
+      <w:r>
+        <w:rPr>
+          <w:rFonts w:ascii="Times New Roman" w:hAnsi="Times New Roman" w:cs="Times New Roman"/>
+          <w:sz w:val="22"/>
+          <w:szCs w:val="22"/>
+        </w:rPr>
+        <w:t xml:space="preserve"> </w:t>
+      </w:r>
+      <w:r>
+        <w:rPr>
+          <w:rFonts w:ascii="Times New Roman" w:hAnsi="Times New Roman" w:cs="Times New Roman"/>
+          <w:sz w:val="22"/>
+          <w:szCs w:val="22"/>
+        </w:rPr>
+        <w:t>and Uniform Child Support Order</w:t>
+      </w:r>
+      <w:r>
+        <w:rPr>
+          <w:rFonts w:ascii="Times New Roman" w:hAnsi="Times New Roman" w:cs="Times New Roman"/>
+          <w:sz w:val="22"/>
+          <w:szCs w:val="22"/>
+          <w:highlight w:val="yellow"/>
+        </w:rPr>
         <w:t xml:space="preserve">{% </w:t>
       </w:r>
       <w:r>
@@ -1266,7 +1327,7 @@
           <w:szCs w:val="22"/>
           <w:highlight w:val="yellow"/>
         </w:rPr>
-        <w:t xml:space="preserve">there_are_marital_children </w:t>
+        <w:t xml:space="preserve">endif </w:t>
       </w:r>
       <w:r>
         <w:rPr>
@@ -1291,49 +1352,6 @@
           <w:sz w:val="22"/>
           <w:szCs w:val="22"/>
         </w:rPr>
-        <w:t>and Uniform Child Support Order</w:t>
-      </w:r>
-      <w:r>
-        <w:rPr>
-          <w:rFonts w:ascii="Times New Roman" w:hAnsi="Times New Roman" w:cs="Times New Roman"/>
-          <w:sz w:val="22"/>
-          <w:szCs w:val="22"/>
-          <w:highlight w:val="yellow"/>
-        </w:rPr>
-        <w:t xml:space="preserve">{% </w:t>
-      </w:r>
-      <w:r>
-        <w:rPr>
-          <w:rFonts w:ascii="Times New Roman" w:hAnsi="Times New Roman" w:cs="Times New Roman"/>
-          <w:sz w:val="22"/>
-          <w:szCs w:val="22"/>
-          <w:highlight w:val="yellow"/>
-        </w:rPr>
-        <w:t xml:space="preserve">endif </w:t>
-      </w:r>
-      <w:r>
-        <w:rPr>
-          <w:rFonts w:ascii="Times New Roman" w:hAnsi="Times New Roman" w:cs="Times New Roman"/>
-          <w:sz w:val="22"/>
-          <w:szCs w:val="22"/>
-          <w:highlight w:val="yellow"/>
-        </w:rPr>
-        <w:t>%}</w:t>
-      </w:r>
-      <w:r>
-        <w:rPr>
-          <w:rFonts w:ascii="Times New Roman" w:hAnsi="Times New Roman" w:cs="Times New Roman"/>
-          <w:sz w:val="22"/>
-          <w:szCs w:val="22"/>
-        </w:rPr>
-        <w:t xml:space="preserve"> </w:t>
-      </w:r>
-      <w:r>
-        <w:rPr>
-          <w:rFonts w:ascii="Times New Roman" w:hAnsi="Times New Roman" w:cs="Times New Roman"/>
-          <w:sz w:val="22"/>
-          <w:szCs w:val="22"/>
-        </w:rPr>
         <w:t>(</w:t>
       </w:r>
       <w:r>
@@ -1367,25 +1385,6 @@
           <w:szCs w:val="22"/>
         </w:rPr>
         <w:t>).</w:t>
-      </w:r>
-    </w:p>
-    <w:p>
-      <w:pPr>
-        <w:spacing w:after="0" w:line="276" w:lineRule="auto"/>
-        <w:rPr>
-          <w:rFonts w:ascii="Times New Roman" w:hAnsi="Times New Roman" w:cs="Times New Roman"/>
-          <w:sz w:val="22"/>
-          <w:szCs w:val="22"/>
-        </w:rPr>
-      </w:pPr>
-      <w:r>
-        <w:rPr>
-          <w:rFonts w:ascii="Times New Roman" w:hAnsi="Times New Roman" w:cs="Times New Roman"/>
-          <w:sz w:val="22"/>
-          <w:szCs w:val="22"/>
-          <w:highlight w:val="yellow"/>
-        </w:rPr>
-        <w:t>{% endif %}</w:t>
       </w:r>
     </w:p>
     <w:p>

</xml_diff>

<commit_message>
In NOH + default motion: replaced spousal support variables with uniform_spousal_support_order_foc10b.enabled; added conditon to request paragraph for when there are children but no foc10b
</commit_message>
<xml_diff>
--- a/docassemble/MLHDivorceAndCustody/data/templates/noh_motion_default.docx
+++ b/docassemble/MLHDivorceAndCustody/data/templates/noh_motion_default.docx
@@ -1008,7 +1008,6 @@
           <w:sz w:val="22"/>
           <w:szCs w:val="22"/>
         </w:rPr>
-        <w:lastRenderedPageBreak/>
         <w:t xml:space="preserve">Defendant was served at least 14 days before the scheduled hearing with the (1) Default Request and Entry, (2) this notice of hearing and motion, </w:t>
       </w:r>
       <w:r>
@@ -1027,7 +1026,25 @@
           <w:szCs w:val="22"/>
           <w:highlight w:val="yellow"/>
         </w:rPr>
-        <w:t xml:space="preserve">(not there_are_marital_children) and (not user_wants_post_divorce_support) and (not spousal_support_provisions) </w:t>
+        <w:t xml:space="preserve">(not there_are_marital_children) and </w:t>
+      </w:r>
+      <w:r>
+        <w:rPr>
+          <w:rFonts w:ascii="Times New Roman" w:hAnsi="Times New Roman" w:cs="Times New Roman"/>
+          <w:sz w:val="22"/>
+          <w:szCs w:val="22"/>
+          <w:highlight w:val="yellow"/>
+        </w:rPr>
+        <w:t>(not uniform_spousal_support_order_foc10b.enabled)</w:t>
+      </w:r>
+      <w:r>
+        <w:rPr>
+          <w:rFonts w:ascii="Times New Roman" w:hAnsi="Times New Roman" w:cs="Times New Roman"/>
+          <w:sz w:val="22"/>
+          <w:szCs w:val="22"/>
+          <w:highlight w:val="yellow"/>
+        </w:rPr>
+        <w:t xml:space="preserve"> </w:t>
       </w:r>
       <w:r>
         <w:rPr>
@@ -1062,7 +1079,43 @@
           <w:szCs w:val="22"/>
           <w:highlight w:val="yellow"/>
         </w:rPr>
-        <w:t xml:space="preserve">elif there_are_marital_children and (not user_wants_post_divorce_support) and (not spousal_support_provisions) </w:t>
+        <w:t xml:space="preserve">elif there_are_marital_children and </w:t>
+      </w:r>
+      <w:r>
+        <w:rPr>
+          <w:rFonts w:ascii="Times New Roman" w:hAnsi="Times New Roman" w:cs="Times New Roman"/>
+          <w:sz w:val="22"/>
+          <w:szCs w:val="22"/>
+          <w:highlight w:val="yellow"/>
+        </w:rPr>
+        <w:t xml:space="preserve">(not </w:t>
+      </w:r>
+      <w:r>
+        <w:rPr>
+          <w:rFonts w:ascii="Times New Roman" w:hAnsi="Times New Roman" w:cs="Times New Roman"/>
+          <w:sz w:val="22"/>
+          <w:szCs w:val="22"/>
+          <w:highlight w:val="yellow"/>
+        </w:rPr>
+        <w:t>uniform_spousal_support_order_foc10b.enabled</w:t>
+      </w:r>
+      <w:r>
+        <w:rPr>
+          <w:rFonts w:ascii="Times New Roman" w:hAnsi="Times New Roman" w:cs="Times New Roman"/>
+          <w:sz w:val="22"/>
+          <w:szCs w:val="22"/>
+          <w:highlight w:val="yellow"/>
+        </w:rPr>
+        <w:t>)</w:t>
+      </w:r>
+      <w:r>
+        <w:rPr>
+          <w:rFonts w:ascii="Times New Roman" w:hAnsi="Times New Roman" w:cs="Times New Roman"/>
+          <w:sz w:val="22"/>
+          <w:szCs w:val="22"/>
+          <w:highlight w:val="yellow"/>
+        </w:rPr>
+        <w:t xml:space="preserve"> </w:t>
       </w:r>
       <w:r>
         <w:rPr>
@@ -1097,7 +1150,25 @@
           <w:szCs w:val="22"/>
           <w:highlight w:val="yellow"/>
         </w:rPr>
-        <w:t xml:space="preserve">elif (not there_are_marital_children) and (user_wants_post_divorce_support or spousal_support_provisions) </w:t>
+        <w:t xml:space="preserve">elif (not there_are_marital_children) and </w:t>
+      </w:r>
+      <w:r>
+        <w:rPr>
+          <w:rFonts w:ascii="Times New Roman" w:hAnsi="Times New Roman" w:cs="Times New Roman"/>
+          <w:sz w:val="22"/>
+          <w:szCs w:val="22"/>
+          <w:highlight w:val="yellow"/>
+        </w:rPr>
+        <w:t>uniform_spousal_support_order_foc10b.enabled</w:t>
+      </w:r>
+      <w:r>
+        <w:rPr>
+          <w:rFonts w:ascii="Times New Roman" w:hAnsi="Times New Roman" w:cs="Times New Roman"/>
+          <w:sz w:val="22"/>
+          <w:szCs w:val="22"/>
+          <w:highlight w:val="yellow"/>
+        </w:rPr>
+        <w:t xml:space="preserve"> </w:t>
       </w:r>
       <w:r>
         <w:rPr>
@@ -1114,23 +1185,7 @@
           <w:sz w:val="22"/>
           <w:szCs w:val="22"/>
         </w:rPr>
-        <w:t xml:space="preserve">(3) a proposed Judgment of Divorce, </w:t>
-      </w:r>
-      <w:r>
-        <w:rPr>
-          <w:rFonts w:ascii="Times New Roman" w:hAnsi="Times New Roman" w:cs="Times New Roman"/>
-          <w:sz w:val="22"/>
-          <w:szCs w:val="22"/>
-        </w:rPr>
-        <w:t xml:space="preserve">and </w:t>
-      </w:r>
-      <w:r>
-        <w:rPr>
-          <w:rFonts w:ascii="Times New Roman" w:hAnsi="Times New Roman" w:cs="Times New Roman"/>
-          <w:sz w:val="22"/>
-          <w:szCs w:val="22"/>
-        </w:rPr>
-        <w:t>(4) a proposed Uniform Spousal Support Order</w:t>
+        <w:t>(3) a proposed Judgment of Divorce, and (4) a proposed Uniform Spousal Support Order</w:t>
       </w:r>
       <w:r>
         <w:rPr>
@@ -1148,7 +1203,25 @@
           <w:szCs w:val="22"/>
           <w:highlight w:val="yellow"/>
         </w:rPr>
-        <w:t xml:space="preserve">elif there_are_marital_children and (user_wants_post_divorce_support or spousal_support_provisions) </w:t>
+        <w:t xml:space="preserve">elif there_are_marital_children and </w:t>
+      </w:r>
+      <w:r>
+        <w:rPr>
+          <w:rFonts w:ascii="Times New Roman" w:hAnsi="Times New Roman" w:cs="Times New Roman"/>
+          <w:sz w:val="22"/>
+          <w:szCs w:val="22"/>
+          <w:highlight w:val="yellow"/>
+        </w:rPr>
+        <w:t>uniform_spousal_support_order_foc10b.enabled</w:t>
+      </w:r>
+      <w:r>
+        <w:rPr>
+          <w:rFonts w:ascii="Times New Roman" w:hAnsi="Times New Roman" w:cs="Times New Roman"/>
+          <w:sz w:val="22"/>
+          <w:szCs w:val="22"/>
+          <w:highlight w:val="yellow"/>
+        </w:rPr>
+        <w:t xml:space="preserve"> </w:t>
       </w:r>
       <w:r>
         <w:rPr>
@@ -1165,23 +1238,7 @@
           <w:sz w:val="22"/>
           <w:szCs w:val="22"/>
         </w:rPr>
-        <w:t>(3) a proposed Judgment of Divorce, (4) a proposed Uniform Child Support Order,</w:t>
-      </w:r>
-      <w:r>
-        <w:rPr>
-          <w:rFonts w:ascii="Times New Roman" w:hAnsi="Times New Roman" w:cs="Times New Roman"/>
-          <w:sz w:val="22"/>
-          <w:szCs w:val="22"/>
-        </w:rPr>
-        <w:t xml:space="preserve"> and</w:t>
-      </w:r>
-      <w:r>
-        <w:rPr>
-          <w:rFonts w:ascii="Times New Roman" w:hAnsi="Times New Roman" w:cs="Times New Roman"/>
-          <w:sz w:val="22"/>
-          <w:szCs w:val="22"/>
-        </w:rPr>
-        <w:t xml:space="preserve"> (5) a proposed Uniform Spousal Support Order</w:t>
+        <w:t>(3) a proposed Judgment of Divorce, (4) a proposed Uniform Child Support Order, and (5) a proposed Uniform Spousal Support Order</w:t>
       </w:r>
       <w:r>
         <w:rPr>
@@ -1216,15 +1273,7 @@
           <w:sz w:val="22"/>
           <w:szCs w:val="22"/>
         </w:rPr>
-        <w:t>.</w:t>
-      </w:r>
-      <w:r>
-        <w:rPr>
-          <w:rFonts w:ascii="Times New Roman" w:hAnsi="Times New Roman" w:cs="Times New Roman"/>
-          <w:sz w:val="22"/>
-          <w:szCs w:val="22"/>
-        </w:rPr>
-        <w:t xml:space="preserve">  </w:t>
+        <w:t xml:space="preserve">.  </w:t>
       </w:r>
     </w:p>
     <w:p>
@@ -1320,7 +1369,7 @@
           <w:szCs w:val="22"/>
           <w:highlight w:val="yellow"/>
         </w:rPr>
-        <w:t>there_are_marital_children and (user_wants_post_divorce_support or spousal_support_provisions)</w:t>
+        <w:t>there_are_marital_children and</w:t>
       </w:r>
       <w:r>
         <w:rPr>
@@ -1338,6 +1387,24 @@
           <w:szCs w:val="22"/>
           <w:highlight w:val="yellow"/>
         </w:rPr>
+        <w:t>uniform_spousal_support_order_foc10b.enabled</w:t>
+      </w:r>
+      <w:r>
+        <w:rPr>
+          <w:rFonts w:ascii="Times New Roman" w:hAnsi="Times New Roman" w:cs="Times New Roman"/>
+          <w:sz w:val="22"/>
+          <w:szCs w:val="22"/>
+          <w:highlight w:val="yellow"/>
+        </w:rPr>
+        <w:t xml:space="preserve"> </w:t>
+      </w:r>
+      <w:r>
+        <w:rPr>
+          <w:rFonts w:ascii="Times New Roman" w:hAnsi="Times New Roman" w:cs="Times New Roman"/>
+          <w:sz w:val="22"/>
+          <w:szCs w:val="22"/>
+          <w:highlight w:val="yellow"/>
+        </w:rPr>
         <w:t>%}</w:t>
       </w:r>
       <w:r>
@@ -1346,7 +1413,15 @@
           <w:sz w:val="22"/>
           <w:szCs w:val="22"/>
         </w:rPr>
-        <w:t xml:space="preserve">, </w:t>
+        <w:t>,</w:t>
+      </w:r>
+      <w:r>
+        <w:rPr>
+          <w:rFonts w:ascii="Times New Roman" w:hAnsi="Times New Roman" w:cs="Times New Roman"/>
+          <w:sz w:val="22"/>
+          <w:szCs w:val="22"/>
+        </w:rPr>
+        <w:t xml:space="preserve"> </w:t>
       </w:r>
       <w:r>
         <w:rPr>
@@ -1380,6 +1455,15 @@
           <w:szCs w:val="22"/>
           <w:highlight w:val="yellow"/>
         </w:rPr>
+        <w:t xml:space="preserve"> elif</w:t>
+      </w:r>
+      <w:r>
+        <w:rPr>
+          <w:rFonts w:ascii="Times New Roman" w:hAnsi="Times New Roman" w:cs="Times New Roman"/>
+          <w:sz w:val="22"/>
+          <w:szCs w:val="22"/>
+          <w:highlight w:val="yellow"/>
+        </w:rPr>
         <w:t xml:space="preserve"> </w:t>
       </w:r>
       <w:r>
@@ -1389,16 +1473,7 @@
           <w:szCs w:val="22"/>
           <w:highlight w:val="yellow"/>
         </w:rPr>
-        <w:t>el</w:t>
-      </w:r>
-      <w:r>
-        <w:rPr>
-          <w:rFonts w:ascii="Times New Roman" w:hAnsi="Times New Roman" w:cs="Times New Roman"/>
-          <w:sz w:val="22"/>
-          <w:szCs w:val="22"/>
-          <w:highlight w:val="yellow"/>
-        </w:rPr>
-        <w:t>if</w:t>
+        <w:t>(not there_are_marital_children) and</w:t>
       </w:r>
       <w:r>
         <w:rPr>
@@ -1416,34 +1491,16 @@
           <w:szCs w:val="22"/>
           <w:highlight w:val="yellow"/>
         </w:rPr>
-        <w:t xml:space="preserve">(not </w:t>
-      </w:r>
-      <w:r>
-        <w:rPr>
-          <w:rFonts w:ascii="Times New Roman" w:hAnsi="Times New Roman" w:cs="Times New Roman"/>
-          <w:sz w:val="22"/>
-          <w:szCs w:val="22"/>
-          <w:highlight w:val="yellow"/>
-        </w:rPr>
-        <w:t>there_are_marital_children</w:t>
-      </w:r>
-      <w:r>
-        <w:rPr>
-          <w:rFonts w:ascii="Times New Roman" w:hAnsi="Times New Roman" w:cs="Times New Roman"/>
-          <w:sz w:val="22"/>
-          <w:szCs w:val="22"/>
-          <w:highlight w:val="yellow"/>
-        </w:rPr>
-        <w:t>)</w:t>
-      </w:r>
-      <w:r>
-        <w:rPr>
-          <w:rFonts w:ascii="Times New Roman" w:hAnsi="Times New Roman" w:cs="Times New Roman"/>
-          <w:sz w:val="22"/>
-          <w:szCs w:val="22"/>
-          <w:highlight w:val="yellow"/>
-        </w:rPr>
-        <w:t xml:space="preserve"> and (user_wants_post_divorce_support or spousal_support_provisions) </w:t>
+        <w:t>uniform_spousal_support_order_foc10b.enabled</w:t>
+      </w:r>
+      <w:r>
+        <w:rPr>
+          <w:rFonts w:ascii="Times New Roman" w:hAnsi="Times New Roman" w:cs="Times New Roman"/>
+          <w:sz w:val="22"/>
+          <w:szCs w:val="22"/>
+          <w:highlight w:val="yellow"/>
+        </w:rPr>
+        <w:t xml:space="preserve"> </w:t>
       </w:r>
       <w:r>
         <w:rPr>
@@ -1460,7 +1517,50 @@
           <w:sz w:val="22"/>
           <w:szCs w:val="22"/>
         </w:rPr>
+        <w:t xml:space="preserve"> </w:t>
+      </w:r>
+      <w:r>
+        <w:rPr>
+          <w:rFonts w:ascii="Times New Roman" w:hAnsi="Times New Roman" w:cs="Times New Roman"/>
+          <w:sz w:val="22"/>
+          <w:szCs w:val="22"/>
+        </w:rPr>
         <w:t>and Uniform Spousal Support Order</w:t>
+      </w:r>
+      <w:r>
+        <w:rPr>
+          <w:rFonts w:ascii="Times New Roman" w:hAnsi="Times New Roman" w:cs="Times New Roman"/>
+          <w:sz w:val="22"/>
+          <w:szCs w:val="22"/>
+          <w:highlight w:val="yellow"/>
+        </w:rPr>
+        <w:t xml:space="preserve">{% elif there_are_marital_children and (not </w:t>
+      </w:r>
+      <w:r>
+        <w:rPr>
+          <w:rFonts w:ascii="Times New Roman" w:hAnsi="Times New Roman" w:cs="Times New Roman"/>
+          <w:sz w:val="22"/>
+          <w:szCs w:val="22"/>
+          <w:highlight w:val="yellow"/>
+        </w:rPr>
+        <w:t>uniform_spousal_support_order_foc10b.enabled</w:t>
+      </w:r>
+      <w:r>
+        <w:rPr>
+          <w:rFonts w:ascii="Times New Roman" w:hAnsi="Times New Roman" w:cs="Times New Roman"/>
+          <w:sz w:val="22"/>
+          <w:szCs w:val="22"/>
+          <w:highlight w:val="yellow"/>
+        </w:rPr>
+        <w:t>) %}</w:t>
+      </w:r>
+      <w:r>
+        <w:rPr>
+          <w:rFonts w:ascii="Times New Roman" w:hAnsi="Times New Roman" w:cs="Times New Roman"/>
+          <w:sz w:val="22"/>
+          <w:szCs w:val="22"/>
+        </w:rPr>
+        <w:t xml:space="preserve"> and Uniform Child Support Order</w:t>
       </w:r>
       <w:r>
         <w:rPr>

</xml_diff>

<commit_message>
Added object and attachment blocks for POS and NOH; edited logic and formatting in NOH and NOH with default motion templates; added enabling logic for NOH templates
</commit_message>
<xml_diff>
--- a/docassemble/MLHDivorceAndCustody/data/templates/noh_motion_default.docx
+++ b/docassemble/MLHDivorceAndCustody/data/templates/noh_motion_default.docx
@@ -1008,6 +1008,7 @@
           <w:sz w:val="22"/>
           <w:szCs w:val="22"/>
         </w:rPr>
+        <w:lastRenderedPageBreak/>
         <w:t xml:space="preserve">Defendant was served at least 14 days before the scheduled hearing with the (1) Default Request and Entry, (2) this notice of hearing and motion, </w:t>
       </w:r>
       <w:r>
@@ -1017,25 +1018,43 @@
           <w:szCs w:val="22"/>
           <w:highlight w:val="yellow"/>
         </w:rPr>
-        <w:t xml:space="preserve">{% if </w:t>
-      </w:r>
-      <w:r>
-        <w:rPr>
-          <w:rFonts w:ascii="Times New Roman" w:hAnsi="Times New Roman" w:cs="Times New Roman"/>
-          <w:sz w:val="22"/>
-          <w:szCs w:val="22"/>
-          <w:highlight w:val="yellow"/>
-        </w:rPr>
-        <w:t xml:space="preserve">(not there_are_marital_children) and </w:t>
-      </w:r>
-      <w:r>
-        <w:rPr>
-          <w:rFonts w:ascii="Times New Roman" w:hAnsi="Times New Roman" w:cs="Times New Roman"/>
-          <w:sz w:val="22"/>
-          <w:szCs w:val="22"/>
-          <w:highlight w:val="yellow"/>
-        </w:rPr>
-        <w:t>(not uniform_spousal_support_order_foc10b.enabled)</w:t>
+        <w:t xml:space="preserve">{% if (not there_are_marital_children) and </w:t>
+      </w:r>
+      <w:r>
+        <w:rPr>
+          <w:rFonts w:ascii="Times New Roman" w:hAnsi="Times New Roman" w:cs="Times New Roman"/>
+          <w:sz w:val="22"/>
+          <w:szCs w:val="22"/>
+          <w:highlight w:val="yellow"/>
+        </w:rPr>
+        <w:t>(</w:t>
+      </w:r>
+      <w:r>
+        <w:rPr>
+          <w:rFonts w:ascii="Times New Roman" w:hAnsi="Times New Roman" w:cs="Times New Roman"/>
+          <w:sz w:val="22"/>
+          <w:szCs w:val="22"/>
+          <w:highlight w:val="yellow"/>
+        </w:rPr>
+        <w:t xml:space="preserve">(not </w:t>
+      </w:r>
+      <w:r>
+        <w:rPr>
+          <w:rFonts w:ascii="Times New Roman" w:hAnsi="Times New Roman" w:cs="Times New Roman"/>
+          <w:sz w:val="22"/>
+          <w:szCs w:val="22"/>
+          <w:highlight w:val="yellow"/>
+        </w:rPr>
+        <w:t>user_wants_post_divorce_support</w:t>
+      </w:r>
+      <w:r>
+        <w:rPr>
+          <w:rFonts w:ascii="Times New Roman" w:hAnsi="Times New Roman" w:cs="Times New Roman"/>
+          <w:sz w:val="22"/>
+          <w:szCs w:val="22"/>
+          <w:highlight w:val="yellow"/>
+        </w:rPr>
+        <w:t>)</w:t>
       </w:r>
       <w:r>
         <w:rPr>
@@ -1053,7 +1072,79 @@
           <w:szCs w:val="22"/>
           <w:highlight w:val="yellow"/>
         </w:rPr>
-        <w:t>%}</w:t>
+        <w:t>and</w:t>
+      </w:r>
+      <w:r>
+        <w:rPr>
+          <w:rFonts w:ascii="Times New Roman" w:hAnsi="Times New Roman" w:cs="Times New Roman"/>
+          <w:sz w:val="22"/>
+          <w:szCs w:val="22"/>
+          <w:highlight w:val="yellow"/>
+        </w:rPr>
+        <w:t xml:space="preserve"> </w:t>
+      </w:r>
+      <w:r>
+        <w:rPr>
+          <w:rFonts w:ascii="Times New Roman" w:hAnsi="Times New Roman" w:cs="Times New Roman"/>
+          <w:sz w:val="22"/>
+          <w:szCs w:val="22"/>
+          <w:highlight w:val="yellow"/>
+        </w:rPr>
+        <w:t>(</w:t>
+      </w:r>
+      <w:r>
+        <w:rPr>
+          <w:rFonts w:ascii="Times New Roman" w:hAnsi="Times New Roman" w:cs="Times New Roman"/>
+          <w:sz w:val="22"/>
+          <w:szCs w:val="22"/>
+          <w:highlight w:val="yellow"/>
+        </w:rPr>
+        <w:t xml:space="preserve">spousal_support_provisions </w:t>
+      </w:r>
+      <w:r>
+        <w:rPr>
+          <w:rFonts w:ascii="Times New Roman" w:hAnsi="Times New Roman" w:cs="Times New Roman"/>
+          <w:sz w:val="22"/>
+          <w:szCs w:val="22"/>
+          <w:highlight w:val="yellow"/>
+        </w:rPr>
+        <w:t>!</w:t>
+      </w:r>
+      <w:r>
+        <w:rPr>
+          <w:rFonts w:ascii="Times New Roman" w:hAnsi="Times New Roman" w:cs="Times New Roman"/>
+          <w:sz w:val="22"/>
+          <w:szCs w:val="22"/>
+          <w:highlight w:val="yellow"/>
+        </w:rPr>
+        <w:t>= "user_agrees_to_pay_spousal_support"</w:t>
+      </w:r>
+      <w:r>
+        <w:rPr>
+          <w:rFonts w:ascii="Times New Roman" w:hAnsi="Times New Roman" w:cs="Times New Roman"/>
+          <w:sz w:val="22"/>
+          <w:szCs w:val="22"/>
+          <w:highlight w:val="yellow"/>
+        </w:rPr>
+        <w:t>)</w:t>
+      </w:r>
+      <w:r>
+        <w:rPr>
+          <w:rFonts w:ascii="Times New Roman" w:hAnsi="Times New Roman" w:cs="Times New Roman"/>
+          <w:sz w:val="22"/>
+          <w:szCs w:val="22"/>
+          <w:highlight w:val="yellow"/>
+        </w:rPr>
+        <w:t>)</w:t>
+      </w:r>
+      <w:r>
+        <w:rPr>
+          <w:rFonts w:ascii="Times New Roman" w:hAnsi="Times New Roman" w:cs="Times New Roman"/>
+          <w:sz w:val="22"/>
+          <w:szCs w:val="22"/>
+          <w:highlight w:val="yellow"/>
+        </w:rPr>
+        <w:t xml:space="preserve"> %}</w:t>
       </w:r>
       <w:r>
         <w:rPr>
@@ -1072,32 +1163,61 @@
         </w:rPr>
         <w:t xml:space="preserve">{% </w:t>
       </w:r>
-      <w:r>
-        <w:rPr>
-          <w:rFonts w:ascii="Times New Roman" w:hAnsi="Times New Roman" w:cs="Times New Roman"/>
-          <w:sz w:val="22"/>
-          <w:szCs w:val="22"/>
-          <w:highlight w:val="yellow"/>
-        </w:rPr>
-        <w:t xml:space="preserve">elif there_are_marital_children and </w:t>
-      </w:r>
-      <w:r>
-        <w:rPr>
-          <w:rFonts w:ascii="Times New Roman" w:hAnsi="Times New Roman" w:cs="Times New Roman"/>
-          <w:sz w:val="22"/>
-          <w:szCs w:val="22"/>
-          <w:highlight w:val="yellow"/>
-        </w:rPr>
-        <w:t xml:space="preserve">(not </w:t>
-      </w:r>
-      <w:r>
-        <w:rPr>
-          <w:rFonts w:ascii="Times New Roman" w:hAnsi="Times New Roman" w:cs="Times New Roman"/>
-          <w:sz w:val="22"/>
-          <w:szCs w:val="22"/>
-          <w:highlight w:val="yellow"/>
-        </w:rPr>
-        <w:t>uniform_spousal_support_order_foc10b.enabled</w:t>
+      <w:proofErr w:type="spellStart"/>
+      <w:r>
+        <w:rPr>
+          <w:rFonts w:ascii="Times New Roman" w:hAnsi="Times New Roman" w:cs="Times New Roman"/>
+          <w:sz w:val="22"/>
+          <w:szCs w:val="22"/>
+          <w:highlight w:val="yellow"/>
+        </w:rPr>
+        <w:t>elif</w:t>
+      </w:r>
+      <w:proofErr w:type="spellEnd"/>
+      <w:r>
+        <w:rPr>
+          <w:rFonts w:ascii="Times New Roman" w:hAnsi="Times New Roman" w:cs="Times New Roman"/>
+          <w:sz w:val="22"/>
+          <w:szCs w:val="22"/>
+          <w:highlight w:val="yellow"/>
+        </w:rPr>
+        <w:t xml:space="preserve"> there_are_marital_children and </w:t>
+      </w:r>
+      <w:r>
+        <w:rPr>
+          <w:rFonts w:ascii="Times New Roman" w:hAnsi="Times New Roman" w:cs="Times New Roman"/>
+          <w:sz w:val="22"/>
+          <w:szCs w:val="22"/>
+          <w:highlight w:val="yellow"/>
+        </w:rPr>
+        <w:t>(</w:t>
+      </w:r>
+      <w:r>
+        <w:rPr>
+          <w:rFonts w:ascii="Times New Roman" w:hAnsi="Times New Roman" w:cs="Times New Roman"/>
+          <w:sz w:val="22"/>
+          <w:szCs w:val="22"/>
+          <w:highlight w:val="yellow"/>
+        </w:rPr>
+        <w:t xml:space="preserve">(not user_wants_post_divorce_support) </w:t>
+      </w:r>
+      <w:r>
+        <w:rPr>
+          <w:rFonts w:ascii="Times New Roman" w:hAnsi="Times New Roman" w:cs="Times New Roman"/>
+          <w:sz w:val="22"/>
+          <w:szCs w:val="22"/>
+          <w:highlight w:val="yellow"/>
+        </w:rPr>
+        <w:t>and</w:t>
+      </w:r>
+      <w:r>
+        <w:rPr>
+          <w:rFonts w:ascii="Times New Roman" w:hAnsi="Times New Roman" w:cs="Times New Roman"/>
+          <w:sz w:val="22"/>
+          <w:szCs w:val="22"/>
+          <w:highlight w:val="yellow"/>
+        </w:rPr>
+        <w:t xml:space="preserve"> (spousal_support_provisions != "user_agrees_to_pay_spousal_support")</w:t>
       </w:r>
       <w:r>
         <w:rPr>
@@ -1115,16 +1235,7 @@
           <w:szCs w:val="22"/>
           <w:highlight w:val="yellow"/>
         </w:rPr>
-        <w:t xml:space="preserve"> </w:t>
-      </w:r>
-      <w:r>
-        <w:rPr>
-          <w:rFonts w:ascii="Times New Roman" w:hAnsi="Times New Roman" w:cs="Times New Roman"/>
-          <w:sz w:val="22"/>
-          <w:szCs w:val="22"/>
-          <w:highlight w:val="yellow"/>
-        </w:rPr>
-        <w:t>%}</w:t>
+        <w:t xml:space="preserve"> %}</w:t>
       </w:r>
       <w:r>
         <w:rPr>
@@ -1141,43 +1252,61 @@
           <w:szCs w:val="22"/>
           <w:highlight w:val="yellow"/>
         </w:rPr>
-        <w:t xml:space="preserve">{% </w:t>
-      </w:r>
-      <w:r>
-        <w:rPr>
-          <w:rFonts w:ascii="Times New Roman" w:hAnsi="Times New Roman" w:cs="Times New Roman"/>
-          <w:sz w:val="22"/>
-          <w:szCs w:val="22"/>
-          <w:highlight w:val="yellow"/>
-        </w:rPr>
-        <w:t xml:space="preserve">elif (not there_are_marital_children) and </w:t>
-      </w:r>
-      <w:r>
-        <w:rPr>
-          <w:rFonts w:ascii="Times New Roman" w:hAnsi="Times New Roman" w:cs="Times New Roman"/>
-          <w:sz w:val="22"/>
-          <w:szCs w:val="22"/>
-          <w:highlight w:val="yellow"/>
-        </w:rPr>
-        <w:t>uniform_spousal_support_order_foc10b.enabled</w:t>
-      </w:r>
-      <w:r>
-        <w:rPr>
-          <w:rFonts w:ascii="Times New Roman" w:hAnsi="Times New Roman" w:cs="Times New Roman"/>
-          <w:sz w:val="22"/>
-          <w:szCs w:val="22"/>
-          <w:highlight w:val="yellow"/>
-        </w:rPr>
-        <w:t xml:space="preserve"> </w:t>
-      </w:r>
-      <w:r>
-        <w:rPr>
-          <w:rFonts w:ascii="Times New Roman" w:hAnsi="Times New Roman" w:cs="Times New Roman"/>
-          <w:sz w:val="22"/>
-          <w:szCs w:val="22"/>
-          <w:highlight w:val="yellow"/>
-        </w:rPr>
-        <w:t>%}</w:t>
+        <w:t xml:space="preserve">{% elif (not there_are_marital_children) and </w:t>
+      </w:r>
+      <w:r>
+        <w:rPr>
+          <w:rFonts w:ascii="Times New Roman" w:hAnsi="Times New Roman" w:cs="Times New Roman"/>
+          <w:sz w:val="22"/>
+          <w:szCs w:val="22"/>
+          <w:highlight w:val="yellow"/>
+        </w:rPr>
+        <w:t xml:space="preserve">(user_wants_post_divorce_support or (spousal_support_provisions </w:t>
+      </w:r>
+      <w:r>
+        <w:rPr>
+          <w:rFonts w:ascii="Times New Roman" w:hAnsi="Times New Roman" w:cs="Times New Roman"/>
+          <w:sz w:val="22"/>
+          <w:szCs w:val="22"/>
+          <w:highlight w:val="yellow"/>
+        </w:rPr>
+        <w:t>=</w:t>
+      </w:r>
+      <w:r>
+        <w:rPr>
+          <w:rFonts w:ascii="Times New Roman" w:hAnsi="Times New Roman" w:cs="Times New Roman"/>
+          <w:sz w:val="22"/>
+          <w:szCs w:val="22"/>
+          <w:highlight w:val="yellow"/>
+        </w:rPr>
+        <w:t>= "user_agrees_to_pay_spousal_support"</w:t>
+      </w:r>
+      <w:r>
+        <w:rPr>
+          <w:rFonts w:ascii="Times New Roman" w:hAnsi="Times New Roman" w:cs="Times New Roman"/>
+          <w:sz w:val="22"/>
+          <w:szCs w:val="22"/>
+          <w:highlight w:val="yellow"/>
+        </w:rPr>
+        <w:t>)</w:t>
+      </w:r>
+      <w:r>
+        <w:rPr>
+          <w:rFonts w:ascii="Times New Roman" w:hAnsi="Times New Roman" w:cs="Times New Roman"/>
+          <w:sz w:val="22"/>
+          <w:szCs w:val="22"/>
+          <w:highlight w:val="yellow"/>
+        </w:rPr>
+        <w:t>)</w:t>
+      </w:r>
+      <w:r>
+        <w:rPr>
+          <w:rFonts w:ascii="Times New Roman" w:hAnsi="Times New Roman" w:cs="Times New Roman"/>
+          <w:sz w:val="22"/>
+          <w:szCs w:val="22"/>
+          <w:highlight w:val="yellow"/>
+        </w:rPr>
+        <w:t xml:space="preserve"> %}</w:t>
       </w:r>
       <w:r>
         <w:rPr>
@@ -1194,25 +1323,34 @@
           <w:szCs w:val="22"/>
           <w:highlight w:val="yellow"/>
         </w:rPr>
-        <w:t xml:space="preserve">{% </w:t>
-      </w:r>
-      <w:r>
-        <w:rPr>
-          <w:rFonts w:ascii="Times New Roman" w:hAnsi="Times New Roman" w:cs="Times New Roman"/>
-          <w:sz w:val="22"/>
-          <w:szCs w:val="22"/>
-          <w:highlight w:val="yellow"/>
-        </w:rPr>
-        <w:t xml:space="preserve">elif there_are_marital_children and </w:t>
-      </w:r>
-      <w:r>
-        <w:rPr>
-          <w:rFonts w:ascii="Times New Roman" w:hAnsi="Times New Roman" w:cs="Times New Roman"/>
-          <w:sz w:val="22"/>
-          <w:szCs w:val="22"/>
-          <w:highlight w:val="yellow"/>
-        </w:rPr>
-        <w:t>uniform_spousal_support_order_foc10b.enabled</w:t>
+        <w:t xml:space="preserve">{% elif there_are_marital_children and </w:t>
+      </w:r>
+      <w:r>
+        <w:rPr>
+          <w:rFonts w:ascii="Times New Roman" w:hAnsi="Times New Roman" w:cs="Times New Roman"/>
+          <w:sz w:val="22"/>
+          <w:szCs w:val="22"/>
+          <w:highlight w:val="yellow"/>
+        </w:rPr>
+        <w:t>(</w:t>
+      </w:r>
+      <w:r>
+        <w:rPr>
+          <w:rFonts w:ascii="Times New Roman" w:hAnsi="Times New Roman" w:cs="Times New Roman"/>
+          <w:sz w:val="22"/>
+          <w:szCs w:val="22"/>
+          <w:highlight w:val="yellow"/>
+        </w:rPr>
+        <w:t>user_wants_post_divorce_support or (spousal_support_provisions == "user_agrees_to_pay_spousal_support")</w:t>
+      </w:r>
+      <w:r>
+        <w:rPr>
+          <w:rFonts w:ascii="Times New Roman" w:hAnsi="Times New Roman" w:cs="Times New Roman"/>
+          <w:sz w:val="22"/>
+          <w:szCs w:val="22"/>
+          <w:highlight w:val="yellow"/>
+        </w:rPr>
+        <w:t>)</w:t>
       </w:r>
       <w:r>
         <w:rPr>
@@ -1387,7 +1525,7 @@
           <w:szCs w:val="22"/>
           <w:highlight w:val="yellow"/>
         </w:rPr>
-        <w:t>uniform_spousal_support_order_foc10b.enabled</w:t>
+        <w:t>(user_wants_post_divorce_support or (spousal_support_provisions == "user_agrees_to_pay_spousal_support"))</w:t>
       </w:r>
       <w:r>
         <w:rPr>
@@ -1491,7 +1629,7 @@
           <w:szCs w:val="22"/>
           <w:highlight w:val="yellow"/>
         </w:rPr>
-        <w:t>uniform_spousal_support_order_foc10b.enabled</w:t>
+        <w:t>(user_wants_post_divorce_support or (spousal_support_provisions == "user_agrees_to_pay_spousal_support"))</w:t>
       </w:r>
       <w:r>
         <w:rPr>
@@ -1534,25 +1672,43 @@
           <w:szCs w:val="22"/>
           <w:highlight w:val="yellow"/>
         </w:rPr>
-        <w:t xml:space="preserve">{% elif there_are_marital_children and (not </w:t>
-      </w:r>
-      <w:r>
-        <w:rPr>
-          <w:rFonts w:ascii="Times New Roman" w:hAnsi="Times New Roman" w:cs="Times New Roman"/>
-          <w:sz w:val="22"/>
-          <w:szCs w:val="22"/>
-          <w:highlight w:val="yellow"/>
-        </w:rPr>
-        <w:t>uniform_spousal_support_order_foc10b.enabled</w:t>
-      </w:r>
-      <w:r>
-        <w:rPr>
-          <w:rFonts w:ascii="Times New Roman" w:hAnsi="Times New Roman" w:cs="Times New Roman"/>
-          <w:sz w:val="22"/>
-          <w:szCs w:val="22"/>
-          <w:highlight w:val="yellow"/>
-        </w:rPr>
-        <w:t>) %}</w:t>
+        <w:t xml:space="preserve">{% elif there_are_marital_children and </w:t>
+      </w:r>
+      <w:r>
+        <w:rPr>
+          <w:rFonts w:ascii="Times New Roman" w:hAnsi="Times New Roman" w:cs="Times New Roman"/>
+          <w:sz w:val="22"/>
+          <w:szCs w:val="22"/>
+          <w:highlight w:val="yellow"/>
+        </w:rPr>
+        <w:t xml:space="preserve">((not user_wants_post_divorce_support) </w:t>
+      </w:r>
+      <w:r>
+        <w:rPr>
+          <w:rFonts w:ascii="Times New Roman" w:hAnsi="Times New Roman" w:cs="Times New Roman"/>
+          <w:sz w:val="22"/>
+          <w:szCs w:val="22"/>
+          <w:highlight w:val="yellow"/>
+        </w:rPr>
+        <w:t>and</w:t>
+      </w:r>
+      <w:r>
+        <w:rPr>
+          <w:rFonts w:ascii="Times New Roman" w:hAnsi="Times New Roman" w:cs="Times New Roman"/>
+          <w:sz w:val="22"/>
+          <w:szCs w:val="22"/>
+          <w:highlight w:val="yellow"/>
+        </w:rPr>
+        <w:t xml:space="preserve"> (spousal_support_provisions != "user_agrees_to_pay_spousal_support"))</w:t>
+      </w:r>
+      <w:r>
+        <w:rPr>
+          <w:rFonts w:ascii="Times New Roman" w:hAnsi="Times New Roman" w:cs="Times New Roman"/>
+          <w:sz w:val="22"/>
+          <w:szCs w:val="22"/>
+          <w:highlight w:val="yellow"/>
+        </w:rPr>
+        <w:t xml:space="preserve"> %}</w:t>
       </w:r>
       <w:r>
         <w:rPr>

</xml_diff>